<commit_message>
Forgotten changes to past papers
</commit_message>
<xml_diff>
--- a/edcjc-2017/abstract.docx
+++ b/edcjc-2017/abstract.docx
@@ -1,6 +1,6 @@
 
 <file path=word/document.xml><?xml version="1.0" encoding="utf-8"?>
-<w:document xmlns:wpc="http://schemas.microsoft.com/office/word/2010/wordprocessingCanvas" xmlns:cx="http://schemas.microsoft.com/office/drawing/2014/chartex" xmlns:cx1="http://schemas.microsoft.com/office/drawing/2015/9/8/chartex" xmlns:cx2="http://schemas.microsoft.com/office/drawing/2015/10/21/chartex" xmlns:cx3="http://schemas.microsoft.com/office/drawing/2016/5/9/chartex" xmlns:cx4="http://schemas.microsoft.com/office/drawing/2016/5/10/chartex" xmlns:cx5="http://schemas.microsoft.com/office/drawing/2016/5/11/chartex" xmlns:cx6="http://schemas.microsoft.com/office/drawing/2016/5/12/chartex" xmlns:cx7="http://schemas.microsoft.com/office/drawing/2016/5/13/chartex" xmlns:cx8="http://schemas.microsoft.com/office/drawing/2016/5/14/chartex" xmlns:mc="http://schemas.openxmlformats.org/markup-compatibility/2006" xmlns:o="urn:schemas-microsoft-com:office:office" xmlns:r="http://schemas.openxmlformats.org/officeDocument/2006/relationships" xmlns:m="http://schemas.openxmlformats.org/officeDocument/2006/math" xmlns:v="urn:schemas-microsoft-com:vml" xmlns:wp14="http://schemas.microsoft.com/office/word/2010/wordprocessingDrawing" xmlns:wp="http://schemas.openxmlformats.org/drawingml/2006/wordprocessingDrawing" xmlns:w10="urn:schemas-microsoft-com:office:word" xmlns:w="http://schemas.openxmlformats.org/wordprocessingml/2006/main" xmlns:w14="http://schemas.microsoft.com/office/word/2010/wordml" xmlns:w15="http://schemas.microsoft.com/office/word/2012/wordml" xmlns:w16se="http://schemas.microsoft.com/office/word/2015/wordml/symex" xmlns:wpg="http://schemas.microsoft.com/office/word/2010/wordprocessingGroup" xmlns:wpi="http://schemas.microsoft.com/office/word/2010/wordprocessingInk" xmlns:wne="http://schemas.microsoft.com/office/word/2006/wordml" xmlns:wps="http://schemas.microsoft.com/office/word/2010/wordprocessingShape" mc:Ignorable="w14 w15 w16se wp14">
+<w:document xmlns:wpc="http://schemas.microsoft.com/office/word/2010/wordprocessingCanvas" xmlns:cx="http://schemas.microsoft.com/office/drawing/2014/chartex" xmlns:cx1="http://schemas.microsoft.com/office/drawing/2015/9/8/chartex" xmlns:cx2="http://schemas.microsoft.com/office/drawing/2015/10/21/chartex" xmlns:cx3="http://schemas.microsoft.com/office/drawing/2016/5/9/chartex" xmlns:cx4="http://schemas.microsoft.com/office/drawing/2016/5/10/chartex" xmlns:cx5="http://schemas.microsoft.com/office/drawing/2016/5/11/chartex" xmlns:cx6="http://schemas.microsoft.com/office/drawing/2016/5/12/chartex" xmlns:cx7="http://schemas.microsoft.com/office/drawing/2016/5/13/chartex" xmlns:cx8="http://schemas.microsoft.com/office/drawing/2016/5/14/chartex" xmlns:mc="http://schemas.openxmlformats.org/markup-compatibility/2006" xmlns:aink="http://schemas.microsoft.com/office/drawing/2016/ink" xmlns:o="urn:schemas-microsoft-com:office:office" xmlns:r="http://schemas.openxmlformats.org/officeDocument/2006/relationships" xmlns:m="http://schemas.openxmlformats.org/officeDocument/2006/math" xmlns:v="urn:schemas-microsoft-com:vml" xmlns:wp14="http://schemas.microsoft.com/office/word/2010/wordprocessingDrawing" xmlns:wp="http://schemas.openxmlformats.org/drawingml/2006/wordprocessingDrawing" xmlns:w10="urn:schemas-microsoft-com:office:word" xmlns:w="http://schemas.openxmlformats.org/wordprocessingml/2006/main" xmlns:w14="http://schemas.microsoft.com/office/word/2010/wordml" xmlns:w15="http://schemas.microsoft.com/office/word/2012/wordml" xmlns:w16se="http://schemas.microsoft.com/office/word/2015/wordml/symex" xmlns:wpg="http://schemas.microsoft.com/office/word/2010/wordprocessingGroup" xmlns:wpi="http://schemas.microsoft.com/office/word/2010/wordprocessingInk" xmlns:wne="http://schemas.microsoft.com/office/word/2006/wordml" xmlns:wps="http://schemas.microsoft.com/office/word/2010/wordprocessingShape" mc:Ignorable="w14 w15 w16se wp14">
   <w:body>
     <w:p>
       <w:pPr>
@@ -123,7 +123,23 @@
           <w:szCs w:val="16"/>
           <w:lang w:val="en-GB"/>
         </w:rPr>
-        <w:t xml:space="preserve">The rise of open data initiatives means that there is an increasing amount of raw data available. At the same time, the general public increasingly distrusts statistics and “post-truth” has been chosen as the word of 2017. The objective of The Gamma project is to help reverse this development. We argue that an important part of the problem is the fact that data science is often opaque, non-experts find results difficult to interpret and verify, and creating data-driven reports is limited to a small number of </w:t>
+        <w:t>The rise of open data initiatives means that there is an increasing amount of raw data available. At the same time, the general public increasingly distrusts statistics and “post-truth” has</w:t>
+      </w:r>
+      <w:r>
+        <w:rPr>
+          <w:sz w:val="16"/>
+          <w:szCs w:val="16"/>
+          <w:lang w:val="en-GB"/>
+        </w:rPr>
+        <w:t xml:space="preserve"> been chosen as the word of 2016</w:t>
+      </w:r>
+      <w:r>
+        <w:rPr>
+          <w:sz w:val="16"/>
+          <w:szCs w:val="16"/>
+          <w:lang w:val="en-GB"/>
+        </w:rPr>
+        <w:t xml:space="preserve">. The objective of The Gamma project is to help reverse this development. We argue that an important part of the problem is the fact that data science is often opaque, non-experts find results difficult to interpret and verify, and creating data-driven reports is limited to a small number of </w:t>
       </w:r>
       <w:r>
         <w:rPr>
@@ -215,7 +231,25 @@
         <w:rPr>
           <w:lang w:val="en-GB"/>
         </w:rPr>
-        <w:t xml:space="preserve">We find that recent ideas from programming language research can dramatically simplify the complexity of code to perform data access and data aggregation and allow automatically </w:t>
+        <w:t>We show that r</w:t>
+      </w:r>
+      <w:r>
+        <w:rPr>
+          <w:lang w:val="en-GB"/>
+        </w:rPr>
+        <w:t xml:space="preserve">ecent ideas from programming language research can dramatically simplify the complexity of code to perform data access and aggregation and </w:t>
+      </w:r>
+      <w:r>
+        <w:rPr>
+          <w:lang w:val="en-GB"/>
+        </w:rPr>
+        <w:t xml:space="preserve">make it possible to </w:t>
+      </w:r>
+      <w:r>
+        <w:rPr>
+          <w:lang w:val="en-GB"/>
+        </w:rPr>
+        <w:t xml:space="preserve">automatically </w:t>
       </w:r>
       <w:r>
         <w:rPr>
@@ -301,8 +335,6 @@
         </w:rPr>
         <w:t>, Transparency</w:t>
       </w:r>
-      <w:bookmarkStart w:id="0" w:name="_GoBack"/>
-      <w:bookmarkEnd w:id="0"/>
     </w:p>
     <w:p>
       <w:pPr>
@@ -527,7 +559,7 @@
         <w:t xml:space="preserve">our experience </w:t>
       </w:r>
       <w:r>
-        <w:t xml:space="preserve">from </w:t>
+        <w:t xml:space="preserve">with </w:t>
       </w:r>
       <w:r>
         <w:t>building a case stud</w:t>
@@ -678,13 +710,13 @@
         <w:pStyle w:val="MainText"/>
       </w:pPr>
       <w:r>
-        <w:t xml:space="preserve">The type provider mechanism can be used for navigating through a data source and </w:t>
-      </w:r>
-      <w:r>
-        <w:t>subset of</w:t>
-      </w:r>
-      <w:r>
-        <w:t xml:space="preserve"> the data, but it can also be used for constructing more complex queries. The following example takes a table of individual Olympic </w:t>
+        <w:t>The type provider mechanism can be used for navigating through a data source, but it can also be used for construct</w:t>
+      </w:r>
+      <w:r>
+        <w:softHyphen/>
+      </w:r>
+      <w:r>
+        <w:t xml:space="preserve">ing more complex queries. The following example takes a table of individual Olympic </w:t>
       </w:r>
       <w:r>
         <w:t>medals</w:t>
@@ -864,7 +896,7 @@
       <w:r>
         <w:t xml:space="preserve">such as </w:t>
       </w:r>
-      <w:bookmarkStart w:id="1" w:name="_Hlk480923650"/>
+      <w:bookmarkStart w:id="0" w:name="_Hlk480923650"/>
       <w:r>
         <w:rPr>
           <w:rFonts w:ascii="Consolas" w:hAnsi="Consolas"/>
@@ -873,12 +905,18 @@
         </w:rPr>
         <w:t>'sum Gold'</w:t>
       </w:r>
-      <w:bookmarkEnd w:id="1"/>
+      <w:bookmarkEnd w:id="0"/>
       <w:r>
         <w:t xml:space="preserve"> to count the total number of gold medals. </w:t>
       </w:r>
       <w:r>
-        <w:t>The aggregated columns are then available for sorting.</w:t>
+        <w:t xml:space="preserve">The aggregated columns are then </w:t>
+      </w:r>
+      <w:r>
+        <w:t xml:space="preserve">offered </w:t>
+      </w:r>
+      <w:r>
+        <w:t>for sorting.</w:t>
       </w:r>
       <w:r>
         <w:t xml:space="preserve"> The type provider also guarantees that </w:t>
@@ -912,7 +950,13 @@
         <w:pStyle w:val="MainText"/>
       </w:pPr>
       <w:r>
-        <w:t>The key finding form our work is that treating data visualizations as reproducible programs rather than as embedded images has overarching consequences. It makes the use of data transparent, allowing the readers to find the original source</w:t>
+        <w:t>The key finding fr</w:t>
+      </w:r>
+      <w:r>
+        <w:t>o</w:t>
+      </w:r>
+      <w:r>
+        <w:t>m our work is that treating data visualizations as reproducible programs rather than as embedded images has overarching consequences. It makes the use of data transparent, allowing the readers to find the original source</w:t>
       </w:r>
       <w:r>
         <w:t xml:space="preserve"> and </w:t>
@@ -1021,7 +1065,13 @@
           <w:sz w:val="18"/>
           <w:szCs w:val="18"/>
         </w:rPr>
-        <w:t>'</w:t>
+        <w:t>'London (2012)'</w:t>
+      </w:r>
+      <w:r>
+        <w:t xml:space="preserve"> or</w:t>
+      </w:r>
+      <w:r>
+        <w:t xml:space="preserve"> </w:t>
       </w:r>
       <w:r>
         <w:rPr>
@@ -1029,45 +1079,7 @@
           <w:sz w:val="18"/>
           <w:szCs w:val="18"/>
         </w:rPr>
-        <w:t>London (2012)</w:t>
-      </w:r>
-      <w:r>
-        <w:rPr>
-          <w:rFonts w:ascii="Consolas" w:hAnsi="Consolas"/>
-          <w:sz w:val="18"/>
-          <w:szCs w:val="18"/>
-        </w:rPr>
-        <w:t>'</w:t>
-      </w:r>
-      <w:r>
-        <w:t xml:space="preserve"> or</w:t>
-      </w:r>
-      <w:r>
-        <w:t xml:space="preserve"> </w:t>
-      </w:r>
-      <w:r>
-        <w:rPr>
-          <w:rFonts w:ascii="Consolas" w:hAnsi="Consolas"/>
-          <w:sz w:val="18"/>
-          <w:szCs w:val="18"/>
-        </w:rPr>
-        <w:t>'</w:t>
-      </w:r>
-      <w:r>
-        <w:rPr>
-          <w:rFonts w:ascii="Consolas" w:hAnsi="Consolas"/>
-          <w:sz w:val="18"/>
-          <w:szCs w:val="18"/>
-        </w:rPr>
-        <w:t>Beijing (2008)</w:t>
-      </w:r>
-      <w:r>
-        <w:rPr>
-          <w:rFonts w:ascii="Consolas" w:hAnsi="Consolas"/>
-          <w:sz w:val="18"/>
-          <w:szCs w:val="18"/>
-        </w:rPr>
-        <w:t>'</w:t>
+        <w:t>'Beijing (2008)'</w:t>
       </w:r>
       <w:r>
         <w:t xml:space="preserve">. </w:t>
@@ -1214,15 +1226,7 @@
           <w:szCs w:val="16"/>
           <w:lang w:val="en-GB"/>
         </w:rPr>
-        <w:t>Paul</w:t>
-      </w:r>
-      <w:r>
-        <w:rPr>
-          <w:sz w:val="16"/>
-          <w:szCs w:val="16"/>
-          <w:lang w:val="en-GB"/>
-        </w:rPr>
-        <w:t>. The Excel depression. New York Times, 18, 2013.</w:t>
+        <w:t>Paul. The Excel depression. New York Times, 18, 2013.</w:t>
       </w:r>
     </w:p>
     <w:p>
@@ -1234,6 +1238,8 @@
           <w:lang w:val="en-GB"/>
         </w:rPr>
       </w:pPr>
+      <w:bookmarkStart w:id="1" w:name="_GoBack"/>
+      <w:bookmarkEnd w:id="1"/>
       <w:r>
         <w:rPr>
           <w:sz w:val="16"/>
@@ -1306,39 +1312,7 @@
           <w:szCs w:val="16"/>
           <w:lang w:val="en-GB"/>
         </w:rPr>
-        <w:t>, Tomas</w:t>
-      </w:r>
-      <w:r>
-        <w:rPr>
-          <w:sz w:val="16"/>
-          <w:szCs w:val="16"/>
-          <w:lang w:val="en-GB"/>
-        </w:rPr>
-        <w:t xml:space="preserve"> </w:t>
-      </w:r>
-      <w:r>
-        <w:rPr>
-          <w:sz w:val="16"/>
-          <w:szCs w:val="16"/>
-          <w:lang w:val="en-GB"/>
-        </w:rPr>
-        <w:t>(</w:t>
-      </w:r>
-      <w:r>
-        <w:rPr>
-          <w:sz w:val="16"/>
-          <w:szCs w:val="16"/>
-          <w:lang w:val="en-GB"/>
-        </w:rPr>
-        <w:t>2017</w:t>
-      </w:r>
-      <w:r>
-        <w:rPr>
-          <w:sz w:val="16"/>
-          <w:szCs w:val="16"/>
-          <w:lang w:val="en-GB"/>
-        </w:rPr>
-        <w:t>)</w:t>
+        <w:t>, Tomas (2017)</w:t>
       </w:r>
       <w:r>
         <w:rPr>
@@ -1386,55 +1360,7 @@
           <w:szCs w:val="16"/>
           <w:lang w:val="en-GB"/>
         </w:rPr>
-        <w:t xml:space="preserve"> Object Oriented Programming</w:t>
-      </w:r>
-      <w:r>
-        <w:rPr>
-          <w:sz w:val="16"/>
-          <w:szCs w:val="16"/>
-          <w:lang w:val="en-GB"/>
-        </w:rPr>
-        <w:t xml:space="preserve">, </w:t>
-      </w:r>
-      <w:r>
-        <w:rPr>
-          <w:sz w:val="16"/>
-          <w:szCs w:val="16"/>
-          <w:lang w:val="en-GB"/>
-        </w:rPr>
-        <w:t xml:space="preserve">ECOOP </w:t>
-      </w:r>
-      <w:r>
-        <w:rPr>
-          <w:sz w:val="16"/>
-          <w:szCs w:val="16"/>
-          <w:lang w:val="en-GB"/>
-        </w:rPr>
-        <w:t>’1</w:t>
-      </w:r>
-      <w:r>
-        <w:rPr>
-          <w:sz w:val="16"/>
-          <w:szCs w:val="16"/>
-          <w:lang w:val="en-GB"/>
-        </w:rPr>
-        <w:t>7</w:t>
-      </w:r>
-      <w:r>
-        <w:rPr>
-          <w:sz w:val="16"/>
-          <w:szCs w:val="16"/>
-          <w:lang w:val="en-GB"/>
-        </w:rPr>
-        <w:t xml:space="preserve">, </w:t>
-      </w:r>
-      <w:r>
-        <w:rPr>
-          <w:sz w:val="16"/>
-          <w:szCs w:val="16"/>
-          <w:lang w:val="en-GB"/>
-        </w:rPr>
-        <w:t>to appear, ACM.</w:t>
+        <w:t xml:space="preserve"> Object Oriented Programming, ECOOP ’17, to appear, ACM.</w:t>
       </w:r>
     </w:p>
     <w:p>
@@ -1792,7 +1718,7 @@
 </file>
 
 <file path=word/endnotes.xml><?xml version="1.0" encoding="utf-8"?>
-<w:endnotes xmlns:wpc="http://schemas.microsoft.com/office/word/2010/wordprocessingCanvas" xmlns:cx="http://schemas.microsoft.com/office/drawing/2014/chartex" xmlns:cx1="http://schemas.microsoft.com/office/drawing/2015/9/8/chartex" xmlns:cx2="http://schemas.microsoft.com/office/drawing/2015/10/21/chartex" xmlns:cx3="http://schemas.microsoft.com/office/drawing/2016/5/9/chartex" xmlns:cx4="http://schemas.microsoft.com/office/drawing/2016/5/10/chartex" xmlns:cx5="http://schemas.microsoft.com/office/drawing/2016/5/11/chartex" xmlns:cx6="http://schemas.microsoft.com/office/drawing/2016/5/12/chartex" xmlns:cx7="http://schemas.microsoft.com/office/drawing/2016/5/13/chartex" xmlns:cx8="http://schemas.microsoft.com/office/drawing/2016/5/14/chartex" xmlns:mc="http://schemas.openxmlformats.org/markup-compatibility/2006" xmlns:o="urn:schemas-microsoft-com:office:office" xmlns:r="http://schemas.openxmlformats.org/officeDocument/2006/relationships" xmlns:m="http://schemas.openxmlformats.org/officeDocument/2006/math" xmlns:v="urn:schemas-microsoft-com:vml" xmlns:wp14="http://schemas.microsoft.com/office/word/2010/wordprocessingDrawing" xmlns:wp="http://schemas.openxmlformats.org/drawingml/2006/wordprocessingDrawing" xmlns:w10="urn:schemas-microsoft-com:office:word" xmlns:w="http://schemas.openxmlformats.org/wordprocessingml/2006/main" xmlns:w14="http://schemas.microsoft.com/office/word/2010/wordml" xmlns:w15="http://schemas.microsoft.com/office/word/2012/wordml" xmlns:w16se="http://schemas.microsoft.com/office/word/2015/wordml/symex" xmlns:wpg="http://schemas.microsoft.com/office/word/2010/wordprocessingGroup" xmlns:wpi="http://schemas.microsoft.com/office/word/2010/wordprocessingInk" xmlns:wne="http://schemas.microsoft.com/office/word/2006/wordml" xmlns:wps="http://schemas.microsoft.com/office/word/2010/wordprocessingShape" mc:Ignorable="w14 w15 w16se wp14">
+<w:endnotes xmlns:wpc="http://schemas.microsoft.com/office/word/2010/wordprocessingCanvas" xmlns:cx="http://schemas.microsoft.com/office/drawing/2014/chartex" xmlns:cx1="http://schemas.microsoft.com/office/drawing/2015/9/8/chartex" xmlns:cx2="http://schemas.microsoft.com/office/drawing/2015/10/21/chartex" xmlns:cx3="http://schemas.microsoft.com/office/drawing/2016/5/9/chartex" xmlns:cx4="http://schemas.microsoft.com/office/drawing/2016/5/10/chartex" xmlns:cx5="http://schemas.microsoft.com/office/drawing/2016/5/11/chartex" xmlns:cx6="http://schemas.microsoft.com/office/drawing/2016/5/12/chartex" xmlns:cx7="http://schemas.microsoft.com/office/drawing/2016/5/13/chartex" xmlns:cx8="http://schemas.microsoft.com/office/drawing/2016/5/14/chartex" xmlns:mc="http://schemas.openxmlformats.org/markup-compatibility/2006" xmlns:aink="http://schemas.microsoft.com/office/drawing/2016/ink" xmlns:o="urn:schemas-microsoft-com:office:office" xmlns:r="http://schemas.openxmlformats.org/officeDocument/2006/relationships" xmlns:m="http://schemas.openxmlformats.org/officeDocument/2006/math" xmlns:v="urn:schemas-microsoft-com:vml" xmlns:wp14="http://schemas.microsoft.com/office/word/2010/wordprocessingDrawing" xmlns:wp="http://schemas.openxmlformats.org/drawingml/2006/wordprocessingDrawing" xmlns:w10="urn:schemas-microsoft-com:office:word" xmlns:w="http://schemas.openxmlformats.org/wordprocessingml/2006/main" xmlns:w14="http://schemas.microsoft.com/office/word/2010/wordml" xmlns:w15="http://schemas.microsoft.com/office/word/2012/wordml" xmlns:w16se="http://schemas.microsoft.com/office/word/2015/wordml/symex" xmlns:wpg="http://schemas.microsoft.com/office/word/2010/wordprocessingGroup" xmlns:wpi="http://schemas.microsoft.com/office/word/2010/wordprocessingInk" xmlns:wne="http://schemas.microsoft.com/office/word/2006/wordml" xmlns:wps="http://schemas.microsoft.com/office/word/2010/wordprocessingShape" mc:Ignorable="w14 w15 w16se wp14">
   <w:endnote w:type="separator" w:id="-1">
     <w:p>
       <w:r>
@@ -1811,7 +1737,7 @@
 </file>
 
 <file path=word/footnotes.xml><?xml version="1.0" encoding="utf-8"?>
-<w:footnotes xmlns:wpc="http://schemas.microsoft.com/office/word/2010/wordprocessingCanvas" xmlns:cx="http://schemas.microsoft.com/office/drawing/2014/chartex" xmlns:cx1="http://schemas.microsoft.com/office/drawing/2015/9/8/chartex" xmlns:cx2="http://schemas.microsoft.com/office/drawing/2015/10/21/chartex" xmlns:cx3="http://schemas.microsoft.com/office/drawing/2016/5/9/chartex" xmlns:cx4="http://schemas.microsoft.com/office/drawing/2016/5/10/chartex" xmlns:cx5="http://schemas.microsoft.com/office/drawing/2016/5/11/chartex" xmlns:cx6="http://schemas.microsoft.com/office/drawing/2016/5/12/chartex" xmlns:cx7="http://schemas.microsoft.com/office/drawing/2016/5/13/chartex" xmlns:cx8="http://schemas.microsoft.com/office/drawing/2016/5/14/chartex" xmlns:mc="http://schemas.openxmlformats.org/markup-compatibility/2006" xmlns:o="urn:schemas-microsoft-com:office:office" xmlns:r="http://schemas.openxmlformats.org/officeDocument/2006/relationships" xmlns:m="http://schemas.openxmlformats.org/officeDocument/2006/math" xmlns:v="urn:schemas-microsoft-com:vml" xmlns:wp14="http://schemas.microsoft.com/office/word/2010/wordprocessingDrawing" xmlns:wp="http://schemas.openxmlformats.org/drawingml/2006/wordprocessingDrawing" xmlns:w10="urn:schemas-microsoft-com:office:word" xmlns:w="http://schemas.openxmlformats.org/wordprocessingml/2006/main" xmlns:w14="http://schemas.microsoft.com/office/word/2010/wordml" xmlns:w15="http://schemas.microsoft.com/office/word/2012/wordml" xmlns:w16se="http://schemas.microsoft.com/office/word/2015/wordml/symex" xmlns:wpg="http://schemas.microsoft.com/office/word/2010/wordprocessingGroup" xmlns:wpi="http://schemas.microsoft.com/office/word/2010/wordprocessingInk" xmlns:wne="http://schemas.microsoft.com/office/word/2006/wordml" xmlns:wps="http://schemas.microsoft.com/office/word/2010/wordprocessingShape" mc:Ignorable="w14 w15 w16se wp14">
+<w:footnotes xmlns:wpc="http://schemas.microsoft.com/office/word/2010/wordprocessingCanvas" xmlns:cx="http://schemas.microsoft.com/office/drawing/2014/chartex" xmlns:cx1="http://schemas.microsoft.com/office/drawing/2015/9/8/chartex" xmlns:cx2="http://schemas.microsoft.com/office/drawing/2015/10/21/chartex" xmlns:cx3="http://schemas.microsoft.com/office/drawing/2016/5/9/chartex" xmlns:cx4="http://schemas.microsoft.com/office/drawing/2016/5/10/chartex" xmlns:cx5="http://schemas.microsoft.com/office/drawing/2016/5/11/chartex" xmlns:cx6="http://schemas.microsoft.com/office/drawing/2016/5/12/chartex" xmlns:cx7="http://schemas.microsoft.com/office/drawing/2016/5/13/chartex" xmlns:cx8="http://schemas.microsoft.com/office/drawing/2016/5/14/chartex" xmlns:mc="http://schemas.openxmlformats.org/markup-compatibility/2006" xmlns:aink="http://schemas.microsoft.com/office/drawing/2016/ink" xmlns:o="urn:schemas-microsoft-com:office:office" xmlns:r="http://schemas.openxmlformats.org/officeDocument/2006/relationships" xmlns:m="http://schemas.openxmlformats.org/officeDocument/2006/math" xmlns:v="urn:schemas-microsoft-com:vml" xmlns:wp14="http://schemas.microsoft.com/office/word/2010/wordprocessingDrawing" xmlns:wp="http://schemas.openxmlformats.org/drawingml/2006/wordprocessingDrawing" xmlns:w10="urn:schemas-microsoft-com:office:word" xmlns:w="http://schemas.openxmlformats.org/wordprocessingml/2006/main" xmlns:w14="http://schemas.microsoft.com/office/word/2010/wordml" xmlns:w15="http://schemas.microsoft.com/office/word/2012/wordml" xmlns:w16se="http://schemas.microsoft.com/office/word/2015/wordml/symex" xmlns:wpg="http://schemas.microsoft.com/office/word/2010/wordprocessingGroup" xmlns:wpi="http://schemas.microsoft.com/office/word/2010/wordprocessingInk" xmlns:wne="http://schemas.microsoft.com/office/word/2006/wordml" xmlns:wps="http://schemas.microsoft.com/office/word/2010/wordprocessingShape" mc:Ignorable="w14 w15 w16se wp14">
   <w:footnote w:type="separator" w:id="-1">
     <w:p>
       <w:r>
@@ -1830,7 +1756,7 @@
 </file>
 
 <file path=word/numbering.xml><?xml version="1.0" encoding="utf-8"?>
-<w:numbering xmlns:wpc="http://schemas.microsoft.com/office/word/2010/wordprocessingCanvas" xmlns:cx="http://schemas.microsoft.com/office/drawing/2014/chartex" xmlns:cx1="http://schemas.microsoft.com/office/drawing/2015/9/8/chartex" xmlns:cx2="http://schemas.microsoft.com/office/drawing/2015/10/21/chartex" xmlns:cx3="http://schemas.microsoft.com/office/drawing/2016/5/9/chartex" xmlns:cx4="http://schemas.microsoft.com/office/drawing/2016/5/10/chartex" xmlns:cx5="http://schemas.microsoft.com/office/drawing/2016/5/11/chartex" xmlns:cx6="http://schemas.microsoft.com/office/drawing/2016/5/12/chartex" xmlns:cx7="http://schemas.microsoft.com/office/drawing/2016/5/13/chartex" xmlns:cx8="http://schemas.microsoft.com/office/drawing/2016/5/14/chartex" xmlns:mc="http://schemas.openxmlformats.org/markup-compatibility/2006" xmlns:o="urn:schemas-microsoft-com:office:office" xmlns:r="http://schemas.openxmlformats.org/officeDocument/2006/relationships" xmlns:m="http://schemas.openxmlformats.org/officeDocument/2006/math" xmlns:v="urn:schemas-microsoft-com:vml" xmlns:wp14="http://schemas.microsoft.com/office/word/2010/wordprocessingDrawing" xmlns:wp="http://schemas.openxmlformats.org/drawingml/2006/wordprocessingDrawing" xmlns:w10="urn:schemas-microsoft-com:office:word" xmlns:w="http://schemas.openxmlformats.org/wordprocessingml/2006/main" xmlns:w14="http://schemas.microsoft.com/office/word/2010/wordml" xmlns:w15="http://schemas.microsoft.com/office/word/2012/wordml" xmlns:w16se="http://schemas.microsoft.com/office/word/2015/wordml/symex" xmlns:wpg="http://schemas.microsoft.com/office/word/2010/wordprocessingGroup" xmlns:wpi="http://schemas.microsoft.com/office/word/2010/wordprocessingInk" xmlns:wne="http://schemas.microsoft.com/office/word/2006/wordml" xmlns:wps="http://schemas.microsoft.com/office/word/2010/wordprocessingShape" mc:Ignorable="w14 w15 w16se wp14">
+<w:numbering xmlns:wpc="http://schemas.microsoft.com/office/word/2010/wordprocessingCanvas" xmlns:cx="http://schemas.microsoft.com/office/drawing/2014/chartex" xmlns:cx1="http://schemas.microsoft.com/office/drawing/2015/9/8/chartex" xmlns:cx2="http://schemas.microsoft.com/office/drawing/2015/10/21/chartex" xmlns:cx3="http://schemas.microsoft.com/office/drawing/2016/5/9/chartex" xmlns:cx4="http://schemas.microsoft.com/office/drawing/2016/5/10/chartex" xmlns:cx5="http://schemas.microsoft.com/office/drawing/2016/5/11/chartex" xmlns:cx6="http://schemas.microsoft.com/office/drawing/2016/5/12/chartex" xmlns:cx7="http://schemas.microsoft.com/office/drawing/2016/5/13/chartex" xmlns:cx8="http://schemas.microsoft.com/office/drawing/2016/5/14/chartex" xmlns:mc="http://schemas.openxmlformats.org/markup-compatibility/2006" xmlns:aink="http://schemas.microsoft.com/office/drawing/2016/ink" xmlns:o="urn:schemas-microsoft-com:office:office" xmlns:r="http://schemas.openxmlformats.org/officeDocument/2006/relationships" xmlns:m="http://schemas.openxmlformats.org/officeDocument/2006/math" xmlns:v="urn:schemas-microsoft-com:vml" xmlns:wp14="http://schemas.microsoft.com/office/word/2010/wordprocessingDrawing" xmlns:wp="http://schemas.openxmlformats.org/drawingml/2006/wordprocessingDrawing" xmlns:w10="urn:schemas-microsoft-com:office:word" xmlns:w="http://schemas.openxmlformats.org/wordprocessingml/2006/main" xmlns:w14="http://schemas.microsoft.com/office/word/2010/wordml" xmlns:w15="http://schemas.microsoft.com/office/word/2012/wordml" xmlns:w16se="http://schemas.microsoft.com/office/word/2015/wordml/symex" xmlns:wpg="http://schemas.microsoft.com/office/word/2010/wordprocessingGroup" xmlns:wpi="http://schemas.microsoft.com/office/word/2010/wordprocessingInk" xmlns:wne="http://schemas.microsoft.com/office/word/2006/wordml" xmlns:wps="http://schemas.microsoft.com/office/word/2010/wordprocessingShape" mc:Ignorable="w14 w15 w16se wp14">
   <w:abstractNum w:abstractNumId="0" w15:restartNumberingAfterBreak="0">
     <w:nsid w:val="267A4DBE"/>
     <w:multiLevelType w:val="multilevel"/>
@@ -3616,7 +3542,7 @@
 </file>
 
 <file path=customXml/itemProps1.xml><?xml version="1.0" encoding="utf-8"?>
-<ds:datastoreItem xmlns:ds="http://schemas.openxmlformats.org/officeDocument/2006/customXml" ds:itemID="{61D6F233-A561-4C4E-8F2E-F62280241245}">
+<ds:datastoreItem xmlns:ds="http://schemas.openxmlformats.org/officeDocument/2006/customXml" ds:itemID="{AF4E4636-ADB0-4B2B-AD0F-C147BC8D1CC5}">
   <ds:schemaRefs>
     <ds:schemaRef ds:uri="http://schemas.openxmlformats.org/officeDocument/2006/bibliography"/>
   </ds:schemaRefs>

</xml_diff>